<commit_message>
Se sube archivos word despues de comparar
</commit_message>
<xml_diff>
--- a/Word_Prueba.docx
+++ b/Word_Prueba.docx
@@ -43,13 +43,59 @@
         <w:pStyle w:val="Normal"/>
         <w:bidi w:val="0"/>
         <w:jc w:val="left"/>
+        <w:rPr/>
+      </w:pPr>
+      <w:r>
+        <w:rPr/>
+        <w:t>asdfasdffasdfasdfasdfasdfasdfasdfasdfasdf</w:t>
+      </w:r>
+    </w:p>
+    <w:p>
+      <w:pPr>
+        <w:pStyle w:val="Normal"/>
+        <w:bidi w:val="0"/>
+        <w:jc w:val="left"/>
+        <w:rPr/>
+      </w:pPr>
+      <w:r>
+        <w:rPr/>
+      </w:r>
+    </w:p>
+    <w:p>
+      <w:pPr>
+        <w:pStyle w:val="Normal"/>
+        <w:bidi w:val="0"/>
+        <w:jc w:val="left"/>
+        <w:rPr/>
+      </w:pPr>
+      <w:r>
+        <w:rPr/>
+        <w:t>Mas textotexto</w:t>
+      </w:r>
+    </w:p>
+    <w:p>
+      <w:pPr>
+        <w:pStyle w:val="Normal"/>
+        <w:bidi w:val="0"/>
+        <w:jc w:val="left"/>
+        <w:rPr/>
+      </w:pPr>
+      <w:r>
+        <w:rPr/>
+      </w:r>
+    </w:p>
+    <w:p>
+      <w:pPr>
+        <w:pStyle w:val="Normal"/>
+        <w:bidi w:val="0"/>
+        <w:jc w:val="left"/>
         <w:rPr>
-          <w:u w:val="single"/>
+          <w:u w:val="none"/>
         </w:rPr>
       </w:pPr>
       <w:r>
         <w:rPr/>
-        <w:t>asdfasdffasdfasdfasdfasdfasdfasdfasdfasdf</w:t>
+        <w:t>fasdf</w:t>
       </w:r>
     </w:p>
     <w:sectPr>

</xml_diff>